<commit_message>
Final Edit For test 1
</commit_message>
<xml_diff>
--- a/24-25/1st semester/progress tests/9th grade/9th grade - progress test 1.docx
+++ b/24-25/1st semester/progress tests/9th grade/9th grade - progress test 1.docx
@@ -149,21 +149,8 @@
           <w:szCs w:val="26"/>
           <w:u w:val="single"/>
         </w:rPr>
-        <w:t xml:space="preserve">Choose the right answer to complete the </w:t>
-      </w:r>
-      <w:proofErr w:type="gramStart"/>
-      <w:r>
-        <w:rPr>
-          <w:rFonts w:asciiTheme="majorBidi" w:hAnsiTheme="majorBidi" w:cstheme="majorBidi"/>
-          <w:b/>
-          <w:bCs/>
-          <w:sz w:val="26"/>
-          <w:szCs w:val="26"/>
-          <w:u w:val="single"/>
-        </w:rPr>
-        <w:t>following :</w:t>
-      </w:r>
-      <w:proofErr w:type="gramEnd"/>
+        <w:t>Choose the right answer to complete the following :</w:t>
+      </w:r>
       <w:r>
         <w:rPr>
           <w:rFonts w:asciiTheme="majorBidi" w:hAnsiTheme="majorBidi" w:cstheme="majorBidi"/>
@@ -286,34 +273,15 @@
           <w:sz w:val="24"/>
           <w:szCs w:val="24"/>
         </w:rPr>
-        <w:t>……</w:t>
-      </w:r>
-      <w:proofErr w:type="gramStart"/>
-      <w:r>
-        <w:rPr>
-          <w:rFonts w:asciiTheme="majorBidi" w:hAnsiTheme="majorBidi" w:cstheme="majorBidi"/>
-          <w:sz w:val="24"/>
-          <w:szCs w:val="24"/>
-        </w:rPr>
-        <w:t>…..</w:t>
-      </w:r>
-      <w:proofErr w:type="gramEnd"/>
-      <w:r>
-        <w:rPr>
-          <w:rFonts w:asciiTheme="majorBidi" w:hAnsiTheme="majorBidi" w:cstheme="majorBidi"/>
-          <w:sz w:val="24"/>
-          <w:szCs w:val="24"/>
-        </w:rPr>
-        <w:t xml:space="preserve"> to </w:t>
-      </w:r>
-      <w:proofErr w:type="gramStart"/>
-      <w:r>
-        <w:rPr>
-          <w:rFonts w:asciiTheme="majorBidi" w:hAnsiTheme="majorBidi" w:cstheme="majorBidi"/>
-          <w:sz w:val="24"/>
-          <w:szCs w:val="24"/>
-        </w:rPr>
-        <w:t>Manchester</w:t>
+        <w:t>………..</w:t>
+      </w:r>
+      <w:r>
+        <w:rPr>
+          <w:rFonts w:asciiTheme="majorBidi" w:hAnsiTheme="majorBidi" w:cstheme="majorBidi"/>
+          <w:sz w:val="24"/>
+          <w:szCs w:val="24"/>
+        </w:rPr>
+        <w:t xml:space="preserve"> to Manchester</w:t>
       </w:r>
       <w:r>
         <w:rPr>
@@ -331,7 +299,6 @@
         </w:rPr>
         <w:t>.</w:t>
       </w:r>
-      <w:proofErr w:type="gramEnd"/>
     </w:p>
     <w:p>
       <w:pPr>
@@ -985,21 +952,8 @@
           <w:szCs w:val="26"/>
           <w:u w:val="single"/>
         </w:rPr>
-        <w:t xml:space="preserve">Choose two of the underlined words in the text to suit their definitions </w:t>
-      </w:r>
-      <w:proofErr w:type="gramStart"/>
-      <w:r>
-        <w:rPr>
-          <w:rFonts w:asciiTheme="majorBidi" w:hAnsiTheme="majorBidi" w:cstheme="majorBidi"/>
-          <w:b/>
-          <w:bCs/>
-          <w:sz w:val="26"/>
-          <w:szCs w:val="26"/>
-          <w:u w:val="single"/>
-        </w:rPr>
-        <w:t>below :</w:t>
-      </w:r>
-      <w:proofErr w:type="gramEnd"/>
+        <w:t>Choose two of the underlined words in the text to suit their definitions below :</w:t>
+      </w:r>
       <w:r>
         <w:rPr>
           <w:rFonts w:asciiTheme="majorBidi" w:hAnsiTheme="majorBidi" w:cstheme="majorBidi"/>
@@ -1121,25 +1075,7 @@
           <w:sz w:val="24"/>
           <w:szCs w:val="24"/>
         </w:rPr>
-        <w:t xml:space="preserve">The mechanical part </w:t>
-      </w:r>
-      <w:proofErr w:type="gramStart"/>
-      <w:r>
-        <w:rPr>
-          <w:rFonts w:asciiTheme="majorBidi" w:hAnsiTheme="majorBidi" w:cstheme="majorBidi"/>
-          <w:sz w:val="24"/>
-          <w:szCs w:val="24"/>
-        </w:rPr>
-        <w:t>of  a</w:t>
-      </w:r>
-      <w:proofErr w:type="gramEnd"/>
-      <w:r>
-        <w:rPr>
-          <w:rFonts w:asciiTheme="majorBidi" w:hAnsiTheme="majorBidi" w:cstheme="majorBidi"/>
-          <w:sz w:val="24"/>
-          <w:szCs w:val="24"/>
-        </w:rPr>
-        <w:t xml:space="preserve"> vehicle that wipes water from the window</w:t>
+        <w:t>The mechanical part of  a vehicle that wipes water from the window</w:t>
       </w:r>
       <w:r>
         <w:rPr>
@@ -1368,7 +1304,6 @@
         </w:rPr>
         <w:t xml:space="preserve">in Germany. In those </w:t>
       </w:r>
-      <w:proofErr w:type="gramStart"/>
       <w:r>
         <w:rPr>
           <w:rFonts w:asciiTheme="majorBidi" w:hAnsiTheme="majorBidi" w:cstheme="majorBidi"/>
@@ -1392,17 +1327,7 @@
           <w:szCs w:val="24"/>
           <w:rtl/>
         </w:rPr>
-        <w:t xml:space="preserve"> ,</w:t>
-      </w:r>
-      <w:proofErr w:type="gramEnd"/>
-      <w:r>
-        <w:rPr>
-          <w:rFonts w:asciiTheme="majorBidi" w:hAnsiTheme="majorBidi" w:cs="Times New Roman" w:hint="cs"/>
-          <w:sz w:val="24"/>
-          <w:szCs w:val="24"/>
-          <w:rtl/>
-        </w:rPr>
-        <w:t xml:space="preserve"> </w:t>
+        <w:t xml:space="preserve"> , </w:t>
       </w:r>
       <w:r>
         <w:rPr>
@@ -1671,31 +1596,7 @@
           <w:szCs w:val="26"/>
           <w:u w:val="single"/>
         </w:rPr>
-        <w:t xml:space="preserve">Write true </w:t>
-      </w:r>
-      <w:proofErr w:type="gramStart"/>
-      <w:r>
-        <w:rPr>
-          <w:rFonts w:asciiTheme="majorBidi" w:hAnsiTheme="majorBidi" w:cstheme="majorBidi"/>
-          <w:b/>
-          <w:bCs/>
-          <w:sz w:val="26"/>
-          <w:szCs w:val="26"/>
-          <w:u w:val="single"/>
-        </w:rPr>
-        <w:t>( T</w:t>
-      </w:r>
-      <w:proofErr w:type="gramEnd"/>
-      <w:r>
-        <w:rPr>
-          <w:rFonts w:asciiTheme="majorBidi" w:hAnsiTheme="majorBidi" w:cstheme="majorBidi"/>
-          <w:b/>
-          <w:bCs/>
-          <w:sz w:val="26"/>
-          <w:szCs w:val="26"/>
-          <w:u w:val="single"/>
-        </w:rPr>
-        <w:t xml:space="preserve"> ) or false ( F ): </w:t>
+        <w:t xml:space="preserve">Write true ( T ) or false ( F ): </w:t>
       </w:r>
       <w:r>
         <w:rPr>
@@ -1800,33 +1701,15 @@
           <w:sz w:val="24"/>
           <w:szCs w:val="24"/>
         </w:rPr>
-        <w:t xml:space="preserve">In the past, newspapers were </w:t>
-      </w:r>
-      <w:proofErr w:type="gramStart"/>
-      <w:r>
-        <w:rPr>
-          <w:rFonts w:asciiTheme="majorBidi" w:hAnsiTheme="majorBidi" w:cstheme="majorBidi"/>
-          <w:sz w:val="24"/>
-          <w:szCs w:val="24"/>
-        </w:rPr>
-        <w:t>printed</w:t>
-      </w:r>
-      <w:r>
-        <w:rPr>
-          <w:rFonts w:asciiTheme="majorBidi" w:hAnsiTheme="majorBidi" w:cstheme="majorBidi"/>
-          <w:sz w:val="24"/>
-          <w:szCs w:val="24"/>
-        </w:rPr>
-        <w:t>(</w:t>
-      </w:r>
-      <w:proofErr w:type="gramEnd"/>
-      <w:r>
-        <w:rPr>
-          <w:rFonts w:asciiTheme="majorBidi" w:hAnsiTheme="majorBidi" w:cstheme="majorBidi"/>
-          <w:sz w:val="24"/>
-          <w:szCs w:val="24"/>
-        </w:rPr>
-        <w:t>…..)</w:t>
+        <w:t>In the past, newspapers were printed</w:t>
+      </w:r>
+      <w:r>
+        <w:rPr>
+          <w:rFonts w:asciiTheme="majorBidi" w:hAnsiTheme="majorBidi" w:cstheme="majorBidi"/>
+          <w:sz w:val="24"/>
+          <w:szCs w:val="24"/>
+        </w:rPr>
+        <w:t>(…..)</w:t>
       </w:r>
     </w:p>
     <w:p>
@@ -1869,25 +1752,7 @@
           <w:sz w:val="24"/>
           <w:szCs w:val="24"/>
         </w:rPr>
-        <w:t xml:space="preserve"> (</w:t>
-      </w:r>
-      <w:proofErr w:type="gramStart"/>
-      <w:r>
-        <w:rPr>
-          <w:rFonts w:asciiTheme="majorBidi" w:hAnsiTheme="majorBidi" w:cstheme="majorBidi"/>
-          <w:sz w:val="24"/>
-          <w:szCs w:val="24"/>
-        </w:rPr>
-        <w:t>…..</w:t>
-      </w:r>
-      <w:proofErr w:type="gramEnd"/>
-      <w:r>
-        <w:rPr>
-          <w:rFonts w:asciiTheme="majorBidi" w:hAnsiTheme="majorBidi" w:cstheme="majorBidi"/>
-          <w:sz w:val="24"/>
-          <w:szCs w:val="24"/>
-        </w:rPr>
-        <w:t>)</w:t>
+        <w:t xml:space="preserve"> (…..)</w:t>
       </w:r>
     </w:p>
     <w:p>
@@ -2157,31 +2022,7 @@
           <w:szCs w:val="26"/>
           <w:u w:val="single"/>
         </w:rPr>
-        <w:t xml:space="preserve">Choose the correct word in </w:t>
-      </w:r>
-      <w:proofErr w:type="gramStart"/>
-      <w:r>
-        <w:rPr>
-          <w:rFonts w:asciiTheme="majorBidi" w:hAnsiTheme="majorBidi" w:cstheme="majorBidi"/>
-          <w:b/>
-          <w:bCs/>
-          <w:sz w:val="26"/>
-          <w:szCs w:val="26"/>
-          <w:u w:val="single"/>
-        </w:rPr>
-        <w:t>brackets :</w:t>
-      </w:r>
-      <w:proofErr w:type="gramEnd"/>
-      <w:r>
-        <w:rPr>
-          <w:rFonts w:asciiTheme="majorBidi" w:hAnsiTheme="majorBidi" w:cstheme="majorBidi"/>
-          <w:b/>
-          <w:bCs/>
-          <w:sz w:val="26"/>
-          <w:szCs w:val="26"/>
-          <w:u w:val="single"/>
-        </w:rPr>
-        <w:t xml:space="preserve"> </w:t>
+        <w:t xml:space="preserve">Choose the correct word in brackets : </w:t>
       </w:r>
       <w:r>
         <w:rPr>
@@ -2278,9 +2119,8 @@
           <w:sz w:val="24"/>
           <w:szCs w:val="24"/>
         </w:rPr>
-        <w:t>I</w:t>
-      </w:r>
-      <w:proofErr w:type="gramStart"/>
+        <w:t xml:space="preserve">I </w:t>
+      </w:r>
       <w:r>
         <w:rPr>
           <w:rFonts w:asciiTheme="majorBidi" w:hAnsiTheme="majorBidi" w:cstheme="majorBidi"/>
@@ -2303,17 +2143,8 @@
           <w:sz w:val="24"/>
           <w:szCs w:val="24"/>
         </w:rPr>
-        <w:t xml:space="preserve"> </w:t>
-      </w:r>
-      <w:r>
-        <w:rPr>
-          <w:rFonts w:asciiTheme="majorBidi" w:hAnsiTheme="majorBidi" w:cstheme="majorBidi"/>
-          <w:sz w:val="24"/>
-          <w:szCs w:val="24"/>
-        </w:rPr>
         <w:t>(</w:t>
       </w:r>
-      <w:proofErr w:type="gramEnd"/>
       <w:r>
         <w:rPr>
           <w:rFonts w:asciiTheme="majorBidi" w:hAnsiTheme="majorBidi" w:cstheme="majorBidi"/>
@@ -2395,34 +2226,7 @@
           <w:sz w:val="24"/>
           <w:szCs w:val="24"/>
         </w:rPr>
-        <w:t xml:space="preserve">Are you </w:t>
-      </w:r>
-      <w:proofErr w:type="gramStart"/>
-      <w:r>
-        <w:rPr>
-          <w:rFonts w:asciiTheme="majorBidi" w:hAnsiTheme="majorBidi" w:cstheme="majorBidi"/>
-          <w:sz w:val="24"/>
-          <w:szCs w:val="24"/>
-        </w:rPr>
-        <w:t>happy ?</w:t>
-      </w:r>
-      <w:proofErr w:type="gramEnd"/>
-      <w:r>
-        <w:rPr>
-          <w:rFonts w:asciiTheme="majorBidi" w:hAnsiTheme="majorBidi" w:cstheme="majorBidi"/>
-          <w:sz w:val="24"/>
-          <w:szCs w:val="24"/>
-        </w:rPr>
-        <w:t xml:space="preserve"> Yes, </w:t>
-      </w:r>
-      <w:proofErr w:type="gramStart"/>
-      <w:r>
-        <w:rPr>
-          <w:rFonts w:asciiTheme="majorBidi" w:hAnsiTheme="majorBidi" w:cstheme="majorBidi"/>
-          <w:sz w:val="24"/>
-          <w:szCs w:val="24"/>
-        </w:rPr>
-        <w:t>I</w:t>
+        <w:t>Are you happy ? Yes, I</w:t>
       </w:r>
       <w:r>
         <w:rPr>
@@ -2448,16 +2252,7 @@
           <w:sz w:val="24"/>
           <w:szCs w:val="24"/>
         </w:rPr>
-        <w:t>(</w:t>
-      </w:r>
-      <w:proofErr w:type="gramEnd"/>
-      <w:r>
-        <w:rPr>
-          <w:rFonts w:asciiTheme="majorBidi" w:hAnsiTheme="majorBidi" w:cstheme="majorBidi"/>
-          <w:sz w:val="24"/>
-          <w:szCs w:val="24"/>
-        </w:rPr>
-        <w:t xml:space="preserve"> </w:t>
+        <w:t xml:space="preserve">( </w:t>
       </w:r>
       <w:r>
         <w:rPr>
@@ -2526,7 +2321,6 @@
           <w:szCs w:val="24"/>
         </w:rPr>
       </w:pPr>
-      <w:proofErr w:type="gramStart"/>
       <w:r>
         <w:rPr>
           <w:rFonts w:asciiTheme="majorBidi" w:hAnsiTheme="majorBidi" w:cstheme="majorBidi"/>
@@ -2543,7 +2337,6 @@
         </w:rPr>
         <w:t>I</w:t>
       </w:r>
-      <w:proofErr w:type="gramEnd"/>
       <w:r>
         <w:rPr>
           <w:rFonts w:asciiTheme="majorBidi" w:hAnsiTheme="majorBidi" w:cstheme="majorBidi"/>
@@ -2613,7 +2406,6 @@
         </w:rPr>
         <w:t xml:space="preserve">I live </w:t>
       </w:r>
-      <w:proofErr w:type="gramStart"/>
       <w:r>
         <w:rPr>
           <w:rFonts w:asciiTheme="majorBidi" w:hAnsiTheme="majorBidi" w:cstheme="majorBidi"/>
@@ -2630,7 +2422,6 @@
         </w:rPr>
         <w:t>in</w:t>
       </w:r>
-      <w:proofErr w:type="gramEnd"/>
       <w:r>
         <w:rPr>
           <w:rFonts w:asciiTheme="majorBidi" w:hAnsiTheme="majorBidi" w:cstheme="majorBidi"/>
@@ -2741,21 +2532,8 @@
           <w:szCs w:val="26"/>
           <w:u w:val="single"/>
         </w:rPr>
-        <w:t xml:space="preserve"> in </w:t>
-      </w:r>
-      <w:proofErr w:type="gramStart"/>
-      <w:r>
-        <w:rPr>
-          <w:rFonts w:asciiTheme="majorBidi" w:hAnsiTheme="majorBidi" w:cstheme="majorBidi"/>
-          <w:b/>
-          <w:bCs/>
-          <w:sz w:val="26"/>
-          <w:szCs w:val="26"/>
-          <w:u w:val="single"/>
-        </w:rPr>
-        <w:t>brackets :</w:t>
-      </w:r>
-      <w:proofErr w:type="gramEnd"/>
+        <w:t xml:space="preserve"> in brackets :</w:t>
+      </w:r>
       <w:r>
         <w:rPr>
           <w:rFonts w:asciiTheme="majorBidi" w:hAnsiTheme="majorBidi" w:cstheme="majorBidi"/>
@@ -2885,7 +2663,6 @@
         </w:rPr>
         <w:t xml:space="preserve"> </w:t>
       </w:r>
-      <w:proofErr w:type="gramStart"/>
       <w:r>
         <w:rPr>
           <w:rFonts w:asciiTheme="majorBidi" w:hAnsiTheme="majorBidi" w:cstheme="majorBidi"/>
@@ -2900,16 +2677,7 @@
           <w:sz w:val="24"/>
           <w:szCs w:val="24"/>
         </w:rPr>
-        <w:t>was</w:t>
-      </w:r>
-      <w:proofErr w:type="gramEnd"/>
-      <w:r>
-        <w:rPr>
-          <w:rFonts w:asciiTheme="majorBidi" w:hAnsiTheme="majorBidi" w:cstheme="majorBidi"/>
-          <w:sz w:val="24"/>
-          <w:szCs w:val="24"/>
-        </w:rPr>
-        <w:t xml:space="preserve"> waiting</w:t>
+        <w:t>was waiting</w:t>
       </w:r>
       <w:r>
         <w:rPr>
@@ -2960,6 +2728,14 @@
           <w:szCs w:val="24"/>
         </w:rPr>
         <w:t>the bus</w:t>
+      </w:r>
+      <w:r>
+        <w:rPr>
+          <w:rFonts w:asciiTheme="majorBidi" w:hAnsiTheme="majorBidi" w:cstheme="majorBidi"/>
+          <w:sz w:val="24"/>
+          <w:szCs w:val="24"/>
+        </w:rPr>
+        <w:t xml:space="preserve"> when I saw my friend</w:t>
       </w:r>
       <w:r>
         <w:rPr>
@@ -3012,25 +2788,7 @@
           <w:sz w:val="24"/>
           <w:szCs w:val="24"/>
         </w:rPr>
-        <w:t xml:space="preserve">I was thinking about my English </w:t>
-      </w:r>
-      <w:proofErr w:type="gramStart"/>
-      <w:r>
-        <w:rPr>
-          <w:rFonts w:asciiTheme="majorBidi" w:hAnsiTheme="majorBidi" w:cstheme="majorBidi"/>
-          <w:sz w:val="24"/>
-          <w:szCs w:val="24"/>
-        </w:rPr>
-        <w:t>homework ,</w:t>
-      </w:r>
-      <w:proofErr w:type="gramEnd"/>
-      <w:r>
-        <w:rPr>
-          <w:rFonts w:asciiTheme="majorBidi" w:hAnsiTheme="majorBidi" w:cstheme="majorBidi"/>
-          <w:sz w:val="24"/>
-          <w:szCs w:val="24"/>
-        </w:rPr>
-        <w:t xml:space="preserve"> when I</w:t>
+        <w:t>I was thinking about my English homework , when I</w:t>
       </w:r>
       <w:r>
         <w:rPr>
@@ -3159,7 +2917,6 @@
         </w:rPr>
         <w:t xml:space="preserve"> </w:t>
       </w:r>
-      <w:proofErr w:type="gramStart"/>
       <w:r>
         <w:rPr>
           <w:rFonts w:asciiTheme="majorBidi" w:hAnsiTheme="majorBidi" w:cstheme="majorBidi"/>
@@ -3176,7 +2933,6 @@
         </w:rPr>
         <w:t>watch</w:t>
       </w:r>
-      <w:proofErr w:type="gramEnd"/>
       <w:r>
         <w:rPr>
           <w:rFonts w:asciiTheme="majorBidi" w:hAnsiTheme="majorBidi" w:cstheme="majorBidi"/>
@@ -3270,16 +3026,7 @@
           <w:sz w:val="24"/>
           <w:szCs w:val="24"/>
         </w:rPr>
-        <w:t xml:space="preserve">He </w:t>
-      </w:r>
-      <w:proofErr w:type="gramStart"/>
-      <w:r>
-        <w:rPr>
-          <w:rFonts w:asciiTheme="majorBidi" w:hAnsiTheme="majorBidi" w:cstheme="majorBidi"/>
-          <w:sz w:val="24"/>
-          <w:szCs w:val="24"/>
-        </w:rPr>
-        <w:t>always</w:t>
+        <w:t>He always</w:t>
       </w:r>
       <w:r>
         <w:rPr>
@@ -3295,9 +3042,40 @@
           <w:sz w:val="24"/>
           <w:szCs w:val="24"/>
         </w:rPr>
-        <w:t xml:space="preserve"> (</w:t>
-      </w:r>
-      <w:proofErr w:type="gramEnd"/>
+        <w:t xml:space="preserve"> ( </w:t>
+      </w:r>
+      <w:r>
+        <w:rPr>
+          <w:rFonts w:asciiTheme="majorBidi" w:hAnsiTheme="majorBidi" w:cstheme="majorBidi"/>
+          <w:sz w:val="24"/>
+          <w:szCs w:val="24"/>
+        </w:rPr>
+        <w:t>stay</w:t>
+      </w:r>
+      <w:r>
+        <w:rPr>
+          <w:rFonts w:asciiTheme="majorBidi" w:hAnsiTheme="majorBidi" w:cstheme="majorBidi"/>
+          <w:sz w:val="24"/>
+          <w:szCs w:val="24"/>
+        </w:rPr>
+        <w:t>s</w:t>
+      </w:r>
+      <w:r>
+        <w:rPr>
+          <w:rFonts w:asciiTheme="majorBidi" w:hAnsiTheme="majorBidi" w:cstheme="majorBidi"/>
+          <w:sz w:val="24"/>
+          <w:szCs w:val="24"/>
+        </w:rPr>
+        <w:t xml:space="preserve"> –</w:t>
+      </w:r>
+      <w:r>
+        <w:rPr>
+          <w:rFonts w:asciiTheme="majorBidi" w:hAnsiTheme="majorBidi" w:cstheme="majorBidi"/>
+          <w:sz w:val="24"/>
+          <w:szCs w:val="24"/>
+        </w:rPr>
+        <w:t xml:space="preserve"> is</w:t>
+      </w:r>
       <w:r>
         <w:rPr>
           <w:rFonts w:asciiTheme="majorBidi" w:hAnsiTheme="majorBidi" w:cstheme="majorBidi"/>
@@ -3312,35 +3090,23 @@
           <w:sz w:val="24"/>
           <w:szCs w:val="24"/>
         </w:rPr>
-        <w:t>stay</w:t>
-      </w:r>
-      <w:r>
-        <w:rPr>
-          <w:rFonts w:asciiTheme="majorBidi" w:hAnsiTheme="majorBidi" w:cstheme="majorBidi"/>
-          <w:sz w:val="24"/>
-          <w:szCs w:val="24"/>
-        </w:rPr>
-        <w:t>s</w:t>
-      </w:r>
-      <w:r>
-        <w:rPr>
-          <w:rFonts w:asciiTheme="majorBidi" w:hAnsiTheme="majorBidi" w:cstheme="majorBidi"/>
-          <w:sz w:val="24"/>
-          <w:szCs w:val="24"/>
-        </w:rPr>
-        <w:t xml:space="preserve"> –</w:t>
-      </w:r>
-      <w:r>
-        <w:rPr>
-          <w:rFonts w:asciiTheme="majorBidi" w:hAnsiTheme="majorBidi" w:cstheme="majorBidi"/>
-          <w:sz w:val="24"/>
-          <w:szCs w:val="24"/>
-        </w:rPr>
-        <w:t xml:space="preserve"> is</w:t>
-      </w:r>
-      <w:r>
-        <w:rPr>
-          <w:rFonts w:asciiTheme="majorBidi" w:hAnsiTheme="majorBidi" w:cstheme="majorBidi"/>
+        <w:t>staying</w:t>
+      </w:r>
+      <w:r>
+        <w:rPr>
+          <w:rFonts w:asciiTheme="majorBidi" w:hAnsiTheme="majorBidi" w:cstheme="majorBidi"/>
+          <w:b/>
+          <w:bCs/>
+          <w:sz w:val="24"/>
+          <w:szCs w:val="24"/>
+        </w:rPr>
+        <w:t xml:space="preserve"> )</w:t>
+      </w:r>
+      <w:r>
+        <w:rPr>
+          <w:rFonts w:asciiTheme="majorBidi" w:hAnsiTheme="majorBidi" w:cstheme="majorBidi"/>
+          <w:b/>
+          <w:bCs/>
           <w:sz w:val="24"/>
           <w:szCs w:val="24"/>
         </w:rPr>
@@ -3352,53 +3118,15 @@
           <w:sz w:val="24"/>
           <w:szCs w:val="24"/>
         </w:rPr>
-        <w:t>staying</w:t>
-      </w:r>
-      <w:r>
-        <w:rPr>
-          <w:rFonts w:asciiTheme="majorBidi" w:hAnsiTheme="majorBidi" w:cstheme="majorBidi"/>
-          <w:b/>
-          <w:bCs/>
-          <w:sz w:val="24"/>
-          <w:szCs w:val="24"/>
-        </w:rPr>
-        <w:t xml:space="preserve"> )</w:t>
-      </w:r>
-      <w:r>
-        <w:rPr>
-          <w:rFonts w:asciiTheme="majorBidi" w:hAnsiTheme="majorBidi" w:cstheme="majorBidi"/>
-          <w:b/>
-          <w:bCs/>
-          <w:sz w:val="24"/>
-          <w:szCs w:val="24"/>
-        </w:rPr>
-        <w:t xml:space="preserve"> </w:t>
-      </w:r>
-      <w:r>
-        <w:rPr>
-          <w:rFonts w:asciiTheme="majorBidi" w:hAnsiTheme="majorBidi" w:cstheme="majorBidi"/>
-          <w:sz w:val="24"/>
-          <w:szCs w:val="24"/>
-        </w:rPr>
         <w:t>at home</w:t>
       </w:r>
       <w:r>
         <w:rPr>
           <w:rFonts w:asciiTheme="majorBidi" w:hAnsiTheme="majorBidi" w:cstheme="majorBidi"/>
-          <w:b/>
-          <w:bCs/>
-          <w:sz w:val="24"/>
-          <w:szCs w:val="24"/>
-        </w:rPr>
-        <w:t xml:space="preserve"> </w:t>
-      </w:r>
-      <w:r>
-        <w:rPr>
-          <w:rFonts w:asciiTheme="majorBidi" w:hAnsiTheme="majorBidi" w:cstheme="majorBidi"/>
-          <w:sz w:val="24"/>
-          <w:szCs w:val="24"/>
-        </w:rPr>
-        <w:t xml:space="preserve"> ?</w:t>
+          <w:sz w:val="24"/>
+          <w:szCs w:val="24"/>
+        </w:rPr>
+        <w:t>.</w:t>
       </w:r>
     </w:p>
     <w:p>
@@ -3443,7 +3171,6 @@
         </w:rPr>
         <w:t xml:space="preserve"> </w:t>
       </w:r>
-      <w:proofErr w:type="gramStart"/>
       <w:r>
         <w:rPr>
           <w:rFonts w:asciiTheme="majorBidi" w:hAnsiTheme="majorBidi" w:cstheme="majorBidi"/>
@@ -3460,7 +3187,6 @@
         </w:rPr>
         <w:t xml:space="preserve"> go</w:t>
       </w:r>
-      <w:proofErr w:type="gramEnd"/>
       <w:r>
         <w:rPr>
           <w:rFonts w:asciiTheme="majorBidi" w:hAnsiTheme="majorBidi" w:cstheme="majorBidi"/>
@@ -3570,7 +3296,6 @@
         </w:rPr>
         <w:tab/>
       </w:r>
-      <w:proofErr w:type="gramStart"/>
       <w:r>
         <w:rPr>
           <w:rFonts w:asciiTheme="majorBidi" w:hAnsiTheme="majorBidi" w:cstheme="majorBidi"/>
@@ -3589,18 +3314,7 @@
           <w:sz w:val="26"/>
           <w:szCs w:val="26"/>
         </w:rPr>
-        <w:t xml:space="preserve">  /</w:t>
-      </w:r>
-      <w:proofErr w:type="gramEnd"/>
-      <w:r>
-        <w:rPr>
-          <w:rFonts w:asciiTheme="majorBidi" w:hAnsiTheme="majorBidi" w:cstheme="majorBidi"/>
-          <w:b/>
-          <w:bCs/>
-          <w:sz w:val="26"/>
-          <w:szCs w:val="26"/>
-        </w:rPr>
-        <w:t xml:space="preserve"> </w:t>
+        <w:t xml:space="preserve">  / </w:t>
       </w:r>
       <w:r>
         <w:rPr>
@@ -3641,7 +3355,6 @@
           <w:szCs w:val="24"/>
         </w:rPr>
       </w:pPr>
-      <w:proofErr w:type="gramStart"/>
       <w:r>
         <w:rPr>
           <w:rFonts w:asciiTheme="majorBidi" w:hAnsiTheme="majorBidi" w:cstheme="majorBidi"/>
@@ -3658,16 +3371,7 @@
           <w:sz w:val="24"/>
           <w:szCs w:val="24"/>
         </w:rPr>
-        <w:t xml:space="preserve"> :</w:t>
-      </w:r>
-      <w:proofErr w:type="gramEnd"/>
-      <w:r>
-        <w:rPr>
-          <w:rFonts w:asciiTheme="majorBidi" w:hAnsiTheme="majorBidi" w:cstheme="majorBidi"/>
-          <w:sz w:val="24"/>
-          <w:szCs w:val="24"/>
-        </w:rPr>
-        <w:t xml:space="preserve"> ……………..</w:t>
+        <w:t xml:space="preserve"> : ……………..</w:t>
       </w:r>
       <w:r>
         <w:rPr>
@@ -3791,7 +3495,6 @@
           <w:szCs w:val="24"/>
         </w:rPr>
       </w:pPr>
-      <w:proofErr w:type="gramStart"/>
       <w:r>
         <w:rPr>
           <w:rFonts w:asciiTheme="majorBidi" w:hAnsiTheme="majorBidi" w:cstheme="majorBidi"/>
@@ -3808,16 +3511,7 @@
           <w:sz w:val="24"/>
           <w:szCs w:val="24"/>
         </w:rPr>
-        <w:t xml:space="preserve"> :</w:t>
-      </w:r>
-      <w:proofErr w:type="gramEnd"/>
-      <w:r>
-        <w:rPr>
-          <w:rFonts w:asciiTheme="majorBidi" w:hAnsiTheme="majorBidi" w:cstheme="majorBidi"/>
-          <w:sz w:val="24"/>
-          <w:szCs w:val="24"/>
-        </w:rPr>
-        <w:t xml:space="preserve"> I'm studying the Syrian history.</w:t>
+        <w:t xml:space="preserve"> : I'm studying the Syrian history.</w:t>
       </w:r>
     </w:p>
     <w:p>
@@ -3838,7 +3532,6 @@
           <w:szCs w:val="24"/>
         </w:rPr>
       </w:pPr>
-      <w:proofErr w:type="gramStart"/>
       <w:r>
         <w:rPr>
           <w:rFonts w:asciiTheme="majorBidi" w:hAnsiTheme="majorBidi" w:cstheme="majorBidi"/>
@@ -3855,16 +3548,7 @@
           <w:sz w:val="24"/>
           <w:szCs w:val="24"/>
         </w:rPr>
-        <w:t xml:space="preserve"> :</w:t>
-      </w:r>
-      <w:proofErr w:type="gramEnd"/>
-      <w:r>
-        <w:rPr>
-          <w:rFonts w:asciiTheme="majorBidi" w:hAnsiTheme="majorBidi" w:cstheme="majorBidi"/>
-          <w:sz w:val="24"/>
-          <w:szCs w:val="24"/>
-        </w:rPr>
-        <w:t xml:space="preserve">  </w:t>
+        <w:t xml:space="preserve"> :  </w:t>
       </w:r>
       <w:r>
         <w:rPr>
@@ -3996,6 +3680,39 @@
           <w:szCs w:val="24"/>
         </w:rPr>
         <w:t>he</w:t>
+      </w:r>
+    </w:p>
+    <w:p>
+      <w:pPr>
+        <w:tabs>
+          <w:tab w:val="left" w:pos="7007"/>
+        </w:tabs>
+        <w:bidi w:val="0"/>
+        <w:spacing w:after="0" w:line="276" w:lineRule="auto"/>
+        <w:ind w:left="720"/>
+        <w:rPr>
+          <w:rFonts w:asciiTheme="majorBidi" w:hAnsiTheme="majorBidi" w:cstheme="majorBidi"/>
+          <w:sz w:val="24"/>
+          <w:szCs w:val="24"/>
+        </w:rPr>
+      </w:pPr>
+      <w:r>
+        <w:rPr>
+          <w:rFonts w:asciiTheme="majorBidi" w:hAnsiTheme="majorBidi" w:cstheme="majorBidi"/>
+          <w:b/>
+          <w:bCs/>
+          <w:sz w:val="24"/>
+          <w:szCs w:val="24"/>
+        </w:rPr>
+        <w:t xml:space="preserve">Samar : </w:t>
+      </w:r>
+      <w:r>
+        <w:rPr>
+          <w:rFonts w:asciiTheme="majorBidi" w:hAnsiTheme="majorBidi" w:cstheme="majorBidi"/>
+          <w:sz w:val="24"/>
+          <w:szCs w:val="24"/>
+        </w:rPr>
+        <w:t>I am working on a project.</w:t>
       </w:r>
     </w:p>
     <w:p>
@@ -4063,7 +3780,6 @@
         </w:rPr>
         <w:t xml:space="preserve">    </w:t>
       </w:r>
-      <w:proofErr w:type="gramStart"/>
       <w:r>
         <w:rPr>
           <w:rFonts w:asciiTheme="majorBidi" w:hAnsiTheme="majorBidi" w:cstheme="majorBidi"/>
@@ -4088,18 +3804,7 @@
           <w:sz w:val="26"/>
           <w:szCs w:val="26"/>
         </w:rPr>
-        <w:t>/</w:t>
-      </w:r>
-      <w:proofErr w:type="gramEnd"/>
-      <w:r>
-        <w:rPr>
-          <w:rFonts w:asciiTheme="majorBidi" w:hAnsiTheme="majorBidi" w:cstheme="majorBidi"/>
-          <w:b/>
-          <w:bCs/>
-          <w:sz w:val="26"/>
-          <w:szCs w:val="26"/>
-        </w:rPr>
-        <w:t xml:space="preserve"> </w:t>
+        <w:t xml:space="preserve">/ </w:t>
       </w:r>
       <w:r>
         <w:rPr>
@@ -4138,27 +3843,15 @@
           <w:szCs w:val="26"/>
         </w:rPr>
       </w:pPr>
-      <w:proofErr w:type="gramStart"/>
-      <w:r>
-        <w:rPr>
-          <w:rFonts w:asciiTheme="majorBidi" w:hAnsiTheme="majorBidi" w:cstheme="majorBidi"/>
-          <w:b/>
-          <w:bCs/>
-          <w:sz w:val="26"/>
-          <w:szCs w:val="26"/>
-        </w:rPr>
-        <w:t>( A</w:t>
-      </w:r>
-      <w:proofErr w:type="gramEnd"/>
-      <w:r>
-        <w:rPr>
-          <w:rFonts w:asciiTheme="majorBidi" w:hAnsiTheme="majorBidi" w:cstheme="majorBidi"/>
-          <w:b/>
-          <w:bCs/>
-          <w:sz w:val="26"/>
-          <w:szCs w:val="26"/>
-        </w:rPr>
-        <w:t xml:space="preserve"> )                                                  ( B )</w:t>
+      <w:r>
+        <w:rPr>
+          <w:rFonts w:asciiTheme="majorBidi" w:hAnsiTheme="majorBidi" w:cstheme="majorBidi"/>
+          <w:b/>
+          <w:bCs/>
+          <w:sz w:val="26"/>
+          <w:szCs w:val="26"/>
+        </w:rPr>
+        <w:t>( A )                                                  ( B )</w:t>
       </w:r>
     </w:p>
     <w:p>
@@ -4425,23 +4118,13 @@
         </w:rPr>
         <w:t xml:space="preserve"> </w:t>
       </w:r>
-      <w:proofErr w:type="gramStart"/>
-      <w:r>
-        <w:rPr>
-          <w:rFonts w:asciiTheme="majorBidi" w:hAnsiTheme="majorBidi" w:cstheme="majorBidi"/>
-          <w:sz w:val="24"/>
-          <w:szCs w:val="24"/>
-        </w:rPr>
-        <w:t>find</w:t>
-      </w:r>
-      <w:proofErr w:type="gramEnd"/>
-      <w:r>
-        <w:rPr>
-          <w:rFonts w:asciiTheme="majorBidi" w:hAnsiTheme="majorBidi" w:cstheme="majorBidi"/>
-          <w:sz w:val="24"/>
-          <w:szCs w:val="24"/>
-        </w:rPr>
-        <w:t xml:space="preserve"> out about the weather</w:t>
+      <w:r>
+        <w:rPr>
+          <w:rFonts w:asciiTheme="majorBidi" w:hAnsiTheme="majorBidi" w:cstheme="majorBidi"/>
+          <w:sz w:val="24"/>
+          <w:szCs w:val="24"/>
+        </w:rPr>
+        <w:t>find out about the weather</w:t>
       </w:r>
       <w:r>
         <w:rPr>
@@ -4697,31 +4380,7 @@
           <w:szCs w:val="26"/>
           <w:u w:val="single"/>
         </w:rPr>
-        <w:t xml:space="preserve">Complete the following. Write </w:t>
-      </w:r>
-      <w:proofErr w:type="gramStart"/>
-      <w:r>
-        <w:rPr>
-          <w:rFonts w:asciiTheme="majorBidi" w:hAnsiTheme="majorBidi" w:cstheme="majorBidi"/>
-          <w:b/>
-          <w:bCs/>
-          <w:sz w:val="26"/>
-          <w:szCs w:val="26"/>
-          <w:u w:val="single"/>
-        </w:rPr>
-        <w:t>questions :</w:t>
-      </w:r>
-      <w:proofErr w:type="gramEnd"/>
-      <w:r>
-        <w:rPr>
-          <w:rFonts w:asciiTheme="majorBidi" w:hAnsiTheme="majorBidi" w:cstheme="majorBidi"/>
-          <w:b/>
-          <w:bCs/>
-          <w:sz w:val="26"/>
-          <w:szCs w:val="26"/>
-          <w:u w:val="single"/>
-        </w:rPr>
-        <w:t xml:space="preserve"> </w:t>
+        <w:t xml:space="preserve">Complete the following. Write questions : </w:t>
       </w:r>
       <w:r>
         <w:rPr>
@@ -4788,16 +4447,7 @@
           <w:sz w:val="24"/>
           <w:szCs w:val="24"/>
         </w:rPr>
-        <w:t>………………………………………………………</w:t>
-      </w:r>
-      <w:proofErr w:type="gramStart"/>
-      <w:r>
-        <w:rPr>
-          <w:rFonts w:asciiTheme="majorBidi" w:hAnsiTheme="majorBidi" w:cstheme="majorBidi"/>
-          <w:sz w:val="24"/>
-          <w:szCs w:val="24"/>
-        </w:rPr>
-        <w:t>…</w:t>
+        <w:t>…………………………………………………………</w:t>
       </w:r>
       <w:r>
         <w:rPr>
@@ -4809,7 +4459,6 @@
         </w:rPr>
         <w:t xml:space="preserve"> ?</w:t>
       </w:r>
-      <w:proofErr w:type="gramEnd"/>
     </w:p>
     <w:p>
       <w:pPr>
@@ -4893,7 +4542,6 @@
           <w:szCs w:val="24"/>
         </w:rPr>
       </w:pPr>
-      <w:proofErr w:type="gramStart"/>
       <w:r>
         <w:rPr>
           <w:rFonts w:asciiTheme="majorBidi" w:hAnsiTheme="majorBidi" w:cstheme="majorBidi"/>
@@ -4910,16 +4558,7 @@
           <w:sz w:val="24"/>
           <w:szCs w:val="24"/>
         </w:rPr>
-        <w:t xml:space="preserve"> :</w:t>
-      </w:r>
-      <w:proofErr w:type="gramEnd"/>
-      <w:r>
-        <w:rPr>
-          <w:rFonts w:asciiTheme="majorBidi" w:hAnsiTheme="majorBidi" w:cstheme="majorBidi"/>
-          <w:sz w:val="24"/>
-          <w:szCs w:val="24"/>
-        </w:rPr>
-        <w:t xml:space="preserve"> ……………………………………………………… </w:t>
+        <w:t xml:space="preserve"> : ……………………………………………………… </w:t>
       </w:r>
       <w:r>
         <w:rPr>
@@ -4946,7 +4585,6 @@
           <w:szCs w:val="24"/>
         </w:rPr>
       </w:pPr>
-      <w:proofErr w:type="gramStart"/>
       <w:r>
         <w:rPr>
           <w:rFonts w:asciiTheme="majorBidi" w:hAnsiTheme="majorBidi" w:cstheme="majorBidi"/>
@@ -4973,16 +4611,7 @@
           <w:sz w:val="24"/>
           <w:szCs w:val="24"/>
         </w:rPr>
-        <w:t xml:space="preserve"> :</w:t>
-      </w:r>
-      <w:proofErr w:type="gramEnd"/>
-      <w:r>
-        <w:rPr>
-          <w:rFonts w:asciiTheme="majorBidi" w:hAnsiTheme="majorBidi" w:cstheme="majorBidi"/>
-          <w:sz w:val="24"/>
-          <w:szCs w:val="24"/>
-        </w:rPr>
-        <w:t xml:space="preserve"> </w:t>
+        <w:t xml:space="preserve"> : </w:t>
       </w:r>
       <w:r>
         <w:rPr>
@@ -5048,21 +4677,8 @@
           <w:szCs w:val="26"/>
           <w:u w:val="single"/>
         </w:rPr>
-        <w:t xml:space="preserve">Write the </w:t>
-      </w:r>
-      <w:proofErr w:type="gramStart"/>
-      <w:r>
-        <w:rPr>
-          <w:rFonts w:asciiTheme="majorBidi" w:hAnsiTheme="majorBidi" w:cstheme="majorBidi"/>
-          <w:b/>
-          <w:bCs/>
-          <w:sz w:val="26"/>
-          <w:szCs w:val="26"/>
-          <w:u w:val="single"/>
-        </w:rPr>
-        <w:t>answers :</w:t>
-      </w:r>
-      <w:proofErr w:type="gramEnd"/>
+        <w:t>Write the answers :</w:t>
+      </w:r>
       <w:r>
         <w:rPr>
           <w:rFonts w:asciiTheme="majorBidi" w:hAnsiTheme="majorBidi" w:cstheme="majorBidi"/>
@@ -5186,18 +4802,8 @@
           <w:sz w:val="24"/>
           <w:szCs w:val="24"/>
         </w:rPr>
-        <w:t>…………………………………</w:t>
-      </w:r>
-      <w:proofErr w:type="gramStart"/>
-      <w:r>
-        <w:rPr>
-          <w:rFonts w:asciiTheme="majorBidi" w:hAnsiTheme="majorBidi" w:cstheme="majorBidi"/>
-          <w:sz w:val="24"/>
-          <w:szCs w:val="24"/>
-        </w:rPr>
-        <w:t>…..</w:t>
-      </w:r>
-      <w:proofErr w:type="gramEnd"/>
+        <w:t>……………………………………..</w:t>
+      </w:r>
     </w:p>
     <w:p>
       <w:pPr>
@@ -5219,7 +4825,6 @@
           <w:szCs w:val="24"/>
         </w:rPr>
       </w:pPr>
-      <w:proofErr w:type="gramStart"/>
       <w:r>
         <w:rPr>
           <w:rFonts w:asciiTheme="majorBidi" w:hAnsiTheme="majorBidi" w:cstheme="majorBidi"/>
@@ -5236,16 +4841,7 @@
           <w:sz w:val="24"/>
           <w:szCs w:val="24"/>
         </w:rPr>
-        <w:t xml:space="preserve"> :</w:t>
-      </w:r>
-      <w:proofErr w:type="gramEnd"/>
-      <w:r>
-        <w:rPr>
-          <w:rFonts w:asciiTheme="majorBidi" w:hAnsiTheme="majorBidi" w:cstheme="majorBidi"/>
-          <w:sz w:val="24"/>
-          <w:szCs w:val="24"/>
-        </w:rPr>
-        <w:t xml:space="preserve"> </w:t>
+        <w:t xml:space="preserve"> : </w:t>
       </w:r>
       <w:r>
         <w:rPr>
@@ -5288,7 +4884,6 @@
           <w:szCs w:val="24"/>
         </w:rPr>
       </w:pPr>
-      <w:proofErr w:type="gramStart"/>
       <w:r>
         <w:rPr>
           <w:rFonts w:asciiTheme="majorBidi" w:hAnsiTheme="majorBidi" w:cstheme="majorBidi"/>
@@ -5307,18 +4902,7 @@
           <w:sz w:val="24"/>
           <w:szCs w:val="24"/>
         </w:rPr>
-        <w:t xml:space="preserve"> :</w:t>
-      </w:r>
-      <w:proofErr w:type="gramEnd"/>
-      <w:r>
-        <w:rPr>
-          <w:rFonts w:asciiTheme="majorBidi" w:hAnsiTheme="majorBidi" w:cstheme="majorBidi"/>
-          <w:b/>
-          <w:bCs/>
-          <w:sz w:val="24"/>
-          <w:szCs w:val="24"/>
-        </w:rPr>
-        <w:t xml:space="preserve"> </w:t>
+        <w:t xml:space="preserve"> : </w:t>
       </w:r>
       <w:r>
         <w:rPr>
@@ -5358,31 +4942,7 @@
           <w:szCs w:val="26"/>
           <w:u w:val="single"/>
         </w:rPr>
-        <w:t xml:space="preserve">Write a 50-word composition </w:t>
-      </w:r>
-      <w:proofErr w:type="gramStart"/>
-      <w:r>
-        <w:rPr>
-          <w:rFonts w:asciiTheme="majorBidi" w:hAnsiTheme="majorBidi" w:cstheme="majorBidi"/>
-          <w:b/>
-          <w:bCs/>
-          <w:sz w:val="26"/>
-          <w:szCs w:val="26"/>
-          <w:u w:val="single"/>
-        </w:rPr>
-        <w:t>about  ONE</w:t>
-      </w:r>
-      <w:proofErr w:type="gramEnd"/>
-      <w:r>
-        <w:rPr>
-          <w:rFonts w:asciiTheme="majorBidi" w:hAnsiTheme="majorBidi" w:cstheme="majorBidi"/>
-          <w:b/>
-          <w:bCs/>
-          <w:sz w:val="26"/>
-          <w:szCs w:val="26"/>
-          <w:u w:val="single"/>
-        </w:rPr>
-        <w:t xml:space="preserve"> of the following topics :</w:t>
+        <w:t>Write a 50-word composition about  ONE of the following topics :</w:t>
       </w:r>
       <w:r>
         <w:rPr>
@@ -5492,29 +5052,7 @@
           <w:sz w:val="26"/>
           <w:szCs w:val="26"/>
         </w:rPr>
-        <w:t xml:space="preserve">Topic </w:t>
-      </w:r>
-      <w:proofErr w:type="gramStart"/>
-      <w:r>
-        <w:rPr>
-          <w:rFonts w:asciiTheme="majorBidi" w:hAnsiTheme="majorBidi" w:cstheme="majorBidi"/>
-          <w:b/>
-          <w:bCs/>
-          <w:sz w:val="26"/>
-          <w:szCs w:val="26"/>
-        </w:rPr>
-        <w:t>2 :</w:t>
-      </w:r>
-      <w:proofErr w:type="gramEnd"/>
-      <w:r>
-        <w:rPr>
-          <w:rFonts w:asciiTheme="majorBidi" w:hAnsiTheme="majorBidi" w:cstheme="majorBidi"/>
-          <w:b/>
-          <w:bCs/>
-          <w:sz w:val="26"/>
-          <w:szCs w:val="26"/>
-        </w:rPr>
-        <w:t xml:space="preserve"> </w:t>
+        <w:t xml:space="preserve">Topic 2 : </w:t>
       </w:r>
       <w:r>
         <w:rPr>
@@ -5739,7 +5277,6 @@
         <w:szCs w:val="26"/>
       </w:rPr>
     </w:pPr>
-    <w:proofErr w:type="gramStart"/>
     <w:r>
       <w:rPr>
         <w:rFonts w:hint="cs"/>
@@ -5749,19 +5286,7 @@
         <w:szCs w:val="26"/>
         <w:rtl/>
       </w:rPr>
-      <w:t>( الصفحة</w:t>
-    </w:r>
-    <w:proofErr w:type="gramEnd"/>
-    <w:r>
-      <w:rPr>
-        <w:rFonts w:hint="cs"/>
-        <w:b/>
-        <w:bCs/>
-        <w:sz w:val="26"/>
-        <w:szCs w:val="26"/>
-        <w:rtl/>
-      </w:rPr>
-      <w:t xml:space="preserve"> الثانية)</w:t>
+      <w:t>( الصفحة الثانية)</w:t>
     </w:r>
   </w:p>
 </w:hdr>
@@ -6036,7 +5561,6 @@
           <w:pPr>
             <w:pStyle w:val="a7"/>
             <w:rPr>
-              <w:rFonts w:hint="cs"/>
               <w:b/>
               <w:bCs/>
               <w:sz w:val="32"/>
@@ -6332,22 +5856,8 @@
               <w:rtl/>
               <w:lang w:bidi="ar-SY"/>
             </w:rPr>
-            <w:t xml:space="preserve">إعدادية بنين </w:t>
+            <w:t>إعدادية بنين التوامة</w:t>
           </w:r>
-          <w:proofErr w:type="spellStart"/>
-          <w:r>
-            <w:rPr>
-              <w:rFonts w:hint="cs"/>
-              <w:b/>
-              <w:bCs/>
-              <w:sz w:val="32"/>
-              <w:szCs w:val="32"/>
-              <w:rtl/>
-              <w:lang w:bidi="ar-SY"/>
-            </w:rPr>
-            <w:t>التوامة</w:t>
-          </w:r>
-          <w:proofErr w:type="spellEnd"/>
         </w:p>
       </w:tc>
       <w:tc>
@@ -6447,7 +5957,6 @@
       </w:rPr>
       <w:t xml:space="preserve"> </w:t>
     </w:r>
-    <w:proofErr w:type="gramStart"/>
     <w:r>
       <w:rPr>
         <w:rFonts w:hint="cs"/>
@@ -6457,19 +5966,7 @@
         <w:szCs w:val="26"/>
         <w:rtl/>
       </w:rPr>
-      <w:t>( الصفحة</w:t>
-    </w:r>
-    <w:proofErr w:type="gramEnd"/>
-    <w:r>
-      <w:rPr>
-        <w:rFonts w:hint="cs"/>
-        <w:b/>
-        <w:bCs/>
-        <w:sz w:val="26"/>
-        <w:szCs w:val="26"/>
-        <w:rtl/>
-      </w:rPr>
-      <w:t xml:space="preserve"> الأولى)</w:t>
+      <w:t>( الصفحة الأولى)</w:t>
     </w:r>
   </w:p>
 </w:hdr>

</xml_diff>